<commit_message>
added diagrams, sorted lag
</commit_message>
<xml_diff>
--- a/writeup.docx
+++ b/writeup.docx
@@ -1,6 +1,6 @@
 
 <file path=word/document.xml><?xml version="1.0" encoding="utf-8"?>
-<w:document xmlns:wpc="http://schemas.microsoft.com/office/word/2010/wordprocessingCanvas" xmlns:cx="http://schemas.microsoft.com/office/drawing/2014/chartex" xmlns:cx1="http://schemas.microsoft.com/office/drawing/2015/9/8/chartex" xmlns:cx2="http://schemas.microsoft.com/office/drawing/2015/10/21/chartex" xmlns:cx3="http://schemas.microsoft.com/office/drawing/2016/5/9/chartex" xmlns:cx4="http://schemas.microsoft.com/office/drawing/2016/5/10/chartex" xmlns:cx5="http://schemas.microsoft.com/office/drawing/2016/5/11/chartex" xmlns:cx6="http://schemas.microsoft.com/office/drawing/2016/5/12/chartex" xmlns:cx7="http://schemas.microsoft.com/office/drawing/2016/5/13/chartex" xmlns:cx8="http://schemas.microsoft.com/office/drawing/2016/5/14/chartex" xmlns:mc="http://schemas.openxmlformats.org/markup-compatibility/2006" xmlns:aink="http://schemas.microsoft.com/office/drawing/2016/ink" xmlns:am3d="http://schemas.microsoft.com/office/drawing/2017/model3d" xmlns:o="urn:schemas-microsoft-com:office:office" xmlns:r="http://schemas.openxmlformats.org/officeDocument/2006/relationships" xmlns:m="http://schemas.openxmlformats.org/officeDocument/2006/math" xmlns:v="urn:schemas-microsoft-com:vml" xmlns:wp14="http://schemas.microsoft.com/office/word/2010/wordprocessingDrawing" xmlns:wp="http://schemas.openxmlformats.org/drawingml/2006/wordprocessingDrawing" xmlns:w10="urn:schemas-microsoft-com:office:word" xmlns:w="http://schemas.openxmlformats.org/wordprocessingml/2006/main" xmlns:w14="http://schemas.microsoft.com/office/word/2010/wordml" xmlns:w15="http://schemas.microsoft.com/office/word/2012/wordml" xmlns:w16cex="http://schemas.microsoft.com/office/word/2018/wordml/cex" xmlns:w16cid="http://schemas.microsoft.com/office/word/2016/wordml/cid" xmlns:w16="http://schemas.microsoft.com/office/word/2018/wordml" xmlns:w16sdtdh="http://schemas.microsoft.com/office/word/2020/wordml/sdtdatahash" xmlns:w16se="http://schemas.microsoft.com/office/word/2015/wordml/symex" xmlns:wpg="http://schemas.microsoft.com/office/word/2010/wordprocessingGroup" xmlns:wpi="http://schemas.microsoft.com/office/word/2010/wordprocessingInk" xmlns:wne="http://schemas.microsoft.com/office/word/2006/wordml" xmlns:wps="http://schemas.microsoft.com/office/word/2010/wordprocessingShape" mc:Ignorable="w14 w15 w16se w16cid w16 w16cex w16sdtdh wp14">
+<w:document xmlns:wpc="http://schemas.microsoft.com/office/word/2010/wordprocessingCanvas" xmlns:cx="http://schemas.microsoft.com/office/drawing/2014/chartex" xmlns:cx1="http://schemas.microsoft.com/office/drawing/2015/9/8/chartex" xmlns:cx2="http://schemas.microsoft.com/office/drawing/2015/10/21/chartex" xmlns:cx3="http://schemas.microsoft.com/office/drawing/2016/5/9/chartex" xmlns:cx4="http://schemas.microsoft.com/office/drawing/2016/5/10/chartex" xmlns:cx5="http://schemas.microsoft.com/office/drawing/2016/5/11/chartex" xmlns:cx6="http://schemas.microsoft.com/office/drawing/2016/5/12/chartex" xmlns:cx7="http://schemas.microsoft.com/office/drawing/2016/5/13/chartex" xmlns:cx8="http://schemas.microsoft.com/office/drawing/2016/5/14/chartex" xmlns:mc="http://schemas.openxmlformats.org/markup-compatibility/2006" xmlns:aink="http://schemas.microsoft.com/office/drawing/2016/ink" xmlns:am3d="http://schemas.microsoft.com/office/drawing/2017/model3d" xmlns:o="urn:schemas-microsoft-com:office:office" xmlns:oel="http://schemas.microsoft.com/office/2019/extlst" xmlns:r="http://schemas.openxmlformats.org/officeDocument/2006/relationships" xmlns:m="http://schemas.openxmlformats.org/officeDocument/2006/math" xmlns:v="urn:schemas-microsoft-com:vml" xmlns:wp14="http://schemas.microsoft.com/office/word/2010/wordprocessingDrawing" xmlns:wp="http://schemas.openxmlformats.org/drawingml/2006/wordprocessingDrawing" xmlns:w10="urn:schemas-microsoft-com:office:word" xmlns:w="http://schemas.openxmlformats.org/wordprocessingml/2006/main" xmlns:w14="http://schemas.microsoft.com/office/word/2010/wordml" xmlns:w15="http://schemas.microsoft.com/office/word/2012/wordml" xmlns:w16cex="http://schemas.microsoft.com/office/word/2018/wordml/cex" xmlns:w16cid="http://schemas.microsoft.com/office/word/2016/wordml/cid" xmlns:w16="http://schemas.microsoft.com/office/word/2018/wordml" xmlns:w16sdtdh="http://schemas.microsoft.com/office/word/2020/wordml/sdtdatahash" xmlns:w16se="http://schemas.microsoft.com/office/word/2015/wordml/symex" xmlns:wpg="http://schemas.microsoft.com/office/word/2010/wordprocessingGroup" xmlns:wpi="http://schemas.microsoft.com/office/word/2010/wordprocessingInk" xmlns:wne="http://schemas.microsoft.com/office/word/2006/wordml" xmlns:wps="http://schemas.microsoft.com/office/word/2010/wordprocessingShape" mc:Ignorable="w14 w15 w16se w16cid w16 w16cex w16sdtdh wp14">
   <w:body>
     <w:p>
       <w:pPr>
@@ -124,14 +124,7 @@
           <w:i/>
           <w:iCs/>
         </w:rPr>
-        <w:t>Describe the finite state machine at the centre of your implementation. Show the states and the transitions. Draw th</w:t>
-      </w:r>
-      <w:r>
-        <w:rPr>
-          <w:i/>
-          <w:iCs/>
-        </w:rPr>
-        <w:t>e states and transitions as a picture and include it here.</w:t>
+        <w:t>Describe the finite state machine at the centre of your implementation. Show the states and the transitions. Draw the states and transitions as a picture and include it here.</w:t>
       </w:r>
     </w:p>
     <w:p>
@@ -161,7 +154,258 @@
           <w:i/>
           <w:iCs/>
         </w:rPr>
-        <w:t>If there are other (sub) FSMs in your code then indicate those here.</w:t>
+        <w:t xml:space="preserve">If there are other (sub) FSMs in your </w:t>
+      </w:r>
+      <w:proofErr w:type="gramStart"/>
+      <w:r>
+        <w:rPr>
+          <w:i/>
+          <w:iCs/>
+        </w:rPr>
+        <w:t>code</w:t>
+      </w:r>
+      <w:proofErr w:type="gramEnd"/>
+      <w:r>
+        <w:rPr>
+          <w:i/>
+          <w:iCs/>
+        </w:rPr>
+        <w:t xml:space="preserve"> then indicate those here.</w:t>
+      </w:r>
+      <w:r>
+        <w:rPr>
+          <w:i/>
+          <w:iCs/>
+          <w:noProof/>
+        </w:rPr>
+        <w:t xml:space="preserve"> </w:t>
+      </w:r>
+    </w:p>
+    <w:p>
+      <w:pPr>
+        <w:rPr>
+          <w:noProof/>
+        </w:rPr>
+      </w:pPr>
+      <w:r>
+        <w:rPr>
+          <w:noProof/>
+        </w:rPr>
+        <w:t xml:space="preserve">This is the </w:t>
+      </w:r>
+      <w:r>
+        <w:rPr>
+          <w:noProof/>
+        </w:rPr>
+        <w:t>core</w:t>
+      </w:r>
+      <w:r>
+        <w:rPr>
+          <w:noProof/>
+        </w:rPr>
+        <w:t xml:space="preserve"> finite state machine which I implemented for this project. It uses 7 states</w:t>
+      </w:r>
+      <w:r>
+        <w:rPr>
+          <w:noProof/>
+        </w:rPr>
+        <w:t>, each handling one of the m</w:t>
+      </w:r>
+      <w:r>
+        <w:rPr>
+          <w:noProof/>
+        </w:rPr>
+        <w:t>ain</w:t>
+      </w:r>
+      <w:r>
+        <w:rPr>
+          <w:noProof/>
+        </w:rPr>
+        <w:t xml:space="preserve"> operations of the system. </w:t>
+      </w:r>
+    </w:p>
+    <w:p>
+      <w:pPr>
+        <w:rPr>
+          <w:noProof/>
+        </w:rPr>
+      </w:pPr>
+      <w:r>
+        <w:rPr>
+          <w:i/>
+          <w:iCs/>
+          <w:noProof/>
+        </w:rPr>
+        <w:drawing>
+          <wp:anchor distT="0" distB="0" distL="114300" distR="114300" simplePos="0" relativeHeight="251658240" behindDoc="1" locked="0" layoutInCell="1" allowOverlap="1" wp14:anchorId="7F5CE8AC" wp14:editId="6B7B4781">
+            <wp:simplePos x="0" y="0"/>
+            <wp:positionH relativeFrom="column">
+              <wp:posOffset>0</wp:posOffset>
+            </wp:positionH>
+            <wp:positionV relativeFrom="paragraph">
+              <wp:posOffset>225425</wp:posOffset>
+            </wp:positionV>
+            <wp:extent cx="5943600" cy="3634105"/>
+            <wp:effectExtent l="0" t="0" r="0" b="0"/>
+            <wp:wrapTight wrapText="bothSides">
+              <wp:wrapPolygon edited="0">
+                <wp:start x="0" y="0"/>
+                <wp:lineTo x="0" y="21513"/>
+                <wp:lineTo x="21531" y="21513"/>
+                <wp:lineTo x="21531" y="0"/>
+                <wp:lineTo x="0" y="0"/>
+              </wp:wrapPolygon>
+            </wp:wrapTight>
+            <wp:docPr id="2" name="Graphic 2"/>
+            <wp:cNvGraphicFramePr>
+              <a:graphicFrameLocks xmlns:a="http://schemas.openxmlformats.org/drawingml/2006/main" noChangeAspect="1"/>
+            </wp:cNvGraphicFramePr>
+            <a:graphic xmlns:a="http://schemas.openxmlformats.org/drawingml/2006/main">
+              <a:graphicData uri="http://schemas.openxmlformats.org/drawingml/2006/picture">
+                <pic:pic xmlns:pic="http://schemas.openxmlformats.org/drawingml/2006/picture">
+                  <pic:nvPicPr>
+                    <pic:cNvPr id="2" name="Graphic 2"/>
+                    <pic:cNvPicPr/>
+                  </pic:nvPicPr>
+                  <pic:blipFill>
+                    <a:blip r:embed="rId8">
+                      <a:extLst>
+                        <a:ext uri="{28A0092B-C50C-407E-A947-70E740481C1C}">
+                          <a14:useLocalDpi xmlns:a14="http://schemas.microsoft.com/office/drawing/2010/main" val="0"/>
+                        </a:ext>
+                        <a:ext uri="{96DAC541-7B7A-43D3-8B79-37D633B846F1}">
+                          <asvg:svgBlip xmlns:asvg="http://schemas.microsoft.com/office/drawing/2016/SVG/main" r:embed="rId9"/>
+                        </a:ext>
+                      </a:extLst>
+                    </a:blip>
+                    <a:stretch>
+                      <a:fillRect/>
+                    </a:stretch>
+                  </pic:blipFill>
+                  <pic:spPr>
+                    <a:xfrm>
+                      <a:off x="0" y="0"/>
+                      <a:ext cx="5943600" cy="3634105"/>
+                    </a:xfrm>
+                    <a:prstGeom prst="rect">
+                      <a:avLst/>
+                    </a:prstGeom>
+                  </pic:spPr>
+                </pic:pic>
+              </a:graphicData>
+            </a:graphic>
+            <wp14:sizeRelH relativeFrom="margin">
+              <wp14:pctWidth>0</wp14:pctWidth>
+            </wp14:sizeRelH>
+            <wp14:sizeRelV relativeFrom="margin">
+              <wp14:pctHeight>0</wp14:pctHeight>
+            </wp14:sizeRelV>
+          </wp:anchor>
+        </w:drawing>
+      </w:r>
+    </w:p>
+    <w:p>
+      <w:pPr>
+        <w:rPr>
+          <w:noProof/>
+        </w:rPr>
+      </w:pPr>
+      <w:r>
+        <w:rPr>
+          <w:noProof/>
+        </w:rPr>
+        <w:drawing>
+          <wp:anchor distT="0" distB="0" distL="114300" distR="114300" simplePos="0" relativeHeight="251659264" behindDoc="1" locked="0" layoutInCell="1" allowOverlap="1" wp14:anchorId="3FBD3C92" wp14:editId="18197D6C">
+            <wp:simplePos x="0" y="0"/>
+            <wp:positionH relativeFrom="column">
+              <wp:posOffset>1857375</wp:posOffset>
+            </wp:positionH>
+            <wp:positionV relativeFrom="paragraph">
+              <wp:posOffset>294005</wp:posOffset>
+            </wp:positionV>
+            <wp:extent cx="4086225" cy="2381250"/>
+            <wp:effectExtent l="0" t="0" r="0" b="0"/>
+            <wp:wrapTight wrapText="bothSides">
+              <wp:wrapPolygon edited="0">
+                <wp:start x="0" y="0"/>
+                <wp:lineTo x="0" y="21427"/>
+                <wp:lineTo x="21550" y="21427"/>
+                <wp:lineTo x="21550" y="0"/>
+                <wp:lineTo x="0" y="0"/>
+              </wp:wrapPolygon>
+            </wp:wrapTight>
+            <wp:docPr id="3" name="Graphic 3"/>
+            <wp:cNvGraphicFramePr>
+              <a:graphicFrameLocks xmlns:a="http://schemas.openxmlformats.org/drawingml/2006/main" noChangeAspect="1"/>
+            </wp:cNvGraphicFramePr>
+            <a:graphic xmlns:a="http://schemas.openxmlformats.org/drawingml/2006/main">
+              <a:graphicData uri="http://schemas.openxmlformats.org/drawingml/2006/picture">
+                <pic:pic xmlns:pic="http://schemas.openxmlformats.org/drawingml/2006/picture">
+                  <pic:nvPicPr>
+                    <pic:cNvPr id="3" name="Graphic 3"/>
+                    <pic:cNvPicPr/>
+                  </pic:nvPicPr>
+                  <pic:blipFill>
+                    <a:blip r:embed="rId10">
+                      <a:extLst>
+                        <a:ext uri="{28A0092B-C50C-407E-A947-70E740481C1C}">
+                          <a14:useLocalDpi xmlns:a14="http://schemas.microsoft.com/office/drawing/2010/main" val="0"/>
+                        </a:ext>
+                        <a:ext uri="{96DAC541-7B7A-43D3-8B79-37D633B846F1}">
+                          <asvg:svgBlip xmlns:asvg="http://schemas.microsoft.com/office/drawing/2016/SVG/main" r:embed="rId11"/>
+                        </a:ext>
+                      </a:extLst>
+                    </a:blip>
+                    <a:stretch>
+                      <a:fillRect/>
+                    </a:stretch>
+                  </pic:blipFill>
+                  <pic:spPr>
+                    <a:xfrm>
+                      <a:off x="0" y="0"/>
+                      <a:ext cx="4086225" cy="2381250"/>
+                    </a:xfrm>
+                    <a:prstGeom prst="rect">
+                      <a:avLst/>
+                    </a:prstGeom>
+                  </pic:spPr>
+                </pic:pic>
+              </a:graphicData>
+            </a:graphic>
+          </wp:anchor>
+        </w:drawing>
+      </w:r>
+    </w:p>
+    <w:p>
+      <w:r>
+        <w:rPr>
+          <w:noProof/>
+        </w:rPr>
+        <w:t>This is a sub</w:t>
+      </w:r>
+      <w:r>
+        <w:rPr>
+          <w:noProof/>
+        </w:rPr>
+        <w:t xml:space="preserve"> FSM which I implemented to handle the </w:t>
+      </w:r>
+      <w:r>
+        <w:rPr>
+          <w:noProof/>
+        </w:rPr>
+        <w:t>behaviour</w:t>
+      </w:r>
+      <w:r>
+        <w:rPr>
+          <w:noProof/>
+        </w:rPr>
+        <w:t xml:space="preserve"> of the SELECT button</w:t>
+      </w:r>
+      <w:r>
+        <w:rPr>
+          <w:noProof/>
+        </w:rPr>
+        <w:t xml:space="preserve"> when holding and releasing it to display different screens on the lcd</w:t>
       </w:r>
     </w:p>
     <w:p>
@@ -194,14 +438,7 @@
           <w:i/>
           <w:iCs/>
         </w:rPr>
-        <w:t>Describe the data stru</w:t>
-      </w:r>
-      <w:r>
-        <w:rPr>
-          <w:i/>
-          <w:iCs/>
-        </w:rPr>
-        <w:t>ctures you are using to implement the Coursework. These could be types (structures, enums), classes and constants. Also describe the variables that are instances of these classes or types.</w:t>
+        <w:t>Describe the data structures you are using to implement the Coursework. These could be types (structures, enums), classes and constants. Also describe the variables that are instances of these classes or types.</w:t>
       </w:r>
     </w:p>
     <w:p>
@@ -216,14 +453,7 @@
           <w:i/>
           <w:iCs/>
         </w:rPr>
-        <w:t>When you have functions to update the global data structures/store,</w:t>
-      </w:r>
-      <w:r>
-        <w:rPr>
-          <w:i/>
-          <w:iCs/>
-        </w:rPr>
-        <w:t xml:space="preserve"> list these with a sentence description of what each one does.</w:t>
+        <w:t>When you have functions to update the global data structures/store, list these with a sentence description of what each one does.</w:t>
       </w:r>
     </w:p>
     <w:p>
@@ -275,10 +505,7 @@
       </w:r>
       <w:r>
         <w:tab/>
-        <w:t>R</w:t>
-      </w:r>
-      <w:r>
-        <w:t>eflection</w:t>
+        <w:t>Reflection</w:t>
       </w:r>
     </w:p>
     <w:p>
@@ -320,14 +547,7 @@
           <w:i/>
           <w:iCs/>
         </w:rPr>
-        <w:t>For each extension feature you have implemented describe the additional code and changes to yo</w:t>
-      </w:r>
-      <w:r>
-        <w:rPr>
-          <w:i/>
-          <w:iCs/>
-        </w:rPr>
-        <w:t>ur FSM . Give examples of types, variables and code that is important.</w:t>
+        <w:t>For each extension feature you have implemented describe the additional code and changes to your FSM . Give examples of types, variables and code that is important.</w:t>
       </w:r>
     </w:p>
     <w:p>
@@ -611,16 +831,7 @@
           <w:i/>
           <w:iCs/>
         </w:rPr>
-        <w:t>del</w:t>
-      </w:r>
-      <w:r>
-        <w:rPr>
-          <w:b/>
-          <w:bCs/>
-          <w:i/>
-          <w:iCs/>
-        </w:rPr>
-        <w:t>ete this section and ALL the subsequent sections from your report</w:t>
+        <w:t>delete this section and ALL the subsequent sections from your report</w:t>
       </w:r>
       <w:r>
         <w:rPr>
@@ -725,10 +936,7 @@
         <w:pStyle w:val="FirstParagraph"/>
       </w:pPr>
       <w:r>
-        <w:t>If you are</w:t>
-      </w:r>
-      <w:r>
-        <w:t xml:space="preserve"> preparing this in </w:t>
+        <w:t xml:space="preserve">If you are preparing this in </w:t>
       </w:r>
       <w:r>
         <w:rPr>
@@ -748,7 +956,7 @@
       <w:r>
         <w:t xml:space="preserve"> and LaTeX software (available from </w:t>
       </w:r>
-      <w:hyperlink r:id="rId7">
+      <w:hyperlink r:id="rId12">
         <w:r>
           <w:rPr>
             <w:rStyle w:val="Hyperlink"/>
@@ -759,7 +967,7 @@
       <w:r>
         <w:t xml:space="preserve"> and </w:t>
       </w:r>
-      <w:hyperlink r:id="rId8">
+      <w:hyperlink r:id="rId13">
         <w:r>
           <w:rPr>
             <w:rStyle w:val="Hyperlink"/>
@@ -774,119 +982,110 @@
         <w:rPr>
           <w:rStyle w:val="VerbatimChar"/>
         </w:rPr>
-        <w:t>pan</w:t>
-      </w:r>
+        <w:t>pandoc</w:t>
+      </w:r>
+      <w:r>
+        <w:t xml:space="preserve"> is installed in the N001/2/3 labs under both MacOS and Windows.</w:t>
+      </w:r>
+    </w:p>
+    <w:p>
+      <w:pPr>
+        <w:pStyle w:val="SourceCode"/>
+      </w:pPr>
+      <w:r>
+        <w:rPr>
+          <w:rStyle w:val="ExtensionTok"/>
+        </w:rPr>
+        <w:t>pandoc</w:t>
+      </w:r>
+      <w:r>
+        <w:rPr>
+          <w:rStyle w:val="NormalTok"/>
+        </w:rPr>
+        <w:t xml:space="preserve"> </w:t>
+      </w:r>
+      <w:r>
+        <w:rPr>
+          <w:rStyle w:val="AttributeTok"/>
+        </w:rPr>
+        <w:t>-N</w:t>
+      </w:r>
+      <w:r>
+        <w:rPr>
+          <w:rStyle w:val="NormalTok"/>
+        </w:rPr>
+        <w:t xml:space="preserve"> </w:t>
+      </w:r>
+      <w:r>
+        <w:rPr>
+          <w:rStyle w:val="AttributeTok"/>
+        </w:rPr>
+        <w:t>-o</w:t>
+      </w:r>
+      <w:r>
+        <w:rPr>
+          <w:rStyle w:val="NormalTok"/>
+        </w:rPr>
+        <w:t xml:space="preserve"> output.pdf </w:t>
+      </w:r>
+      <w:r>
+        <w:rPr>
+          <w:rStyle w:val="AttributeTok"/>
+        </w:rPr>
+        <w:t>--template</w:t>
+      </w:r>
+      <w:r>
+        <w:rPr>
+          <w:rStyle w:val="OperatorTok"/>
+        </w:rPr>
+        <w:t>=</w:t>
+      </w:r>
+      <w:r>
+        <w:rPr>
+          <w:rStyle w:val="NormalTok"/>
+        </w:rPr>
+        <w:t xml:space="preserve">coa202.latex input.md </w:t>
+      </w:r>
+      <w:r>
+        <w:rPr>
+          <w:rStyle w:val="AttributeTok"/>
+        </w:rPr>
+        <w:t>--shift-heading-level-by</w:t>
+      </w:r>
+      <w:r>
+        <w:rPr>
+          <w:rStyle w:val="OperatorTok"/>
+        </w:rPr>
+        <w:t>=</w:t>
+      </w:r>
+      <w:r>
+        <w:rPr>
+          <w:rStyle w:val="NormalTok"/>
+        </w:rPr>
+        <w:t>-1</w:t>
+      </w:r>
+    </w:p>
+    <w:p>
+      <w:pPr>
+        <w:pStyle w:val="FirstParagraph"/>
+      </w:pPr>
       <w:r>
         <w:rPr>
           <w:rStyle w:val="VerbatimChar"/>
         </w:rPr>
-        <w:t>doc</w:t>
-      </w:r>
-      <w:r>
-        <w:t xml:space="preserve"> is installed in the N001/2/3 labs under both MacOS and Windows.</w:t>
-      </w:r>
-    </w:p>
-    <w:p>
-      <w:pPr>
-        <w:pStyle w:val="SourceCode"/>
-      </w:pPr>
-      <w:r>
-        <w:rPr>
-          <w:rStyle w:val="ExtensionTok"/>
+        <w:t>coa202.latex</w:t>
+      </w:r>
+      <w:r>
+        <w:t xml:space="preserve"> is available from LEARN. This works for me with </w:t>
+      </w:r>
+      <w:r>
+        <w:rPr>
+          <w:rStyle w:val="VerbatimChar"/>
         </w:rPr>
         <w:t>pandoc</w:t>
       </w:r>
       <w:r>
-        <w:rPr>
-          <w:rStyle w:val="NormalTok"/>
-        </w:rPr>
-        <w:t xml:space="preserve"> </w:t>
-      </w:r>
-      <w:r>
-        <w:rPr>
-          <w:rStyle w:val="AttributeTok"/>
-        </w:rPr>
-        <w:t>-N</w:t>
-      </w:r>
-      <w:r>
-        <w:rPr>
-          <w:rStyle w:val="NormalTok"/>
-        </w:rPr>
-        <w:t xml:space="preserve"> </w:t>
-      </w:r>
-      <w:r>
-        <w:rPr>
-          <w:rStyle w:val="AttributeTok"/>
-        </w:rPr>
-        <w:t>-o</w:t>
-      </w:r>
-      <w:r>
-        <w:rPr>
-          <w:rStyle w:val="NormalTok"/>
-        </w:rPr>
-        <w:t xml:space="preserve"> output.pdf </w:t>
-      </w:r>
-      <w:r>
-        <w:rPr>
-          <w:rStyle w:val="AttributeTok"/>
-        </w:rPr>
-        <w:t>--template</w:t>
-      </w:r>
-      <w:r>
-        <w:rPr>
-          <w:rStyle w:val="OperatorTok"/>
-        </w:rPr>
-        <w:t>=</w:t>
-      </w:r>
-      <w:r>
-        <w:rPr>
-          <w:rStyle w:val="NormalTok"/>
-        </w:rPr>
-        <w:t xml:space="preserve">coa202.latex input.md </w:t>
-      </w:r>
-      <w:r>
-        <w:rPr>
-          <w:rStyle w:val="AttributeTok"/>
-        </w:rPr>
-        <w:t>--shift-heading-level-by</w:t>
-      </w:r>
-      <w:r>
-        <w:rPr>
-          <w:rStyle w:val="OperatorTok"/>
-        </w:rPr>
-        <w:t>=</w:t>
-      </w:r>
-      <w:r>
-        <w:rPr>
-          <w:rStyle w:val="NormalTok"/>
-        </w:rPr>
-        <w:t>-1</w:t>
-      </w:r>
-    </w:p>
-    <w:p>
-      <w:pPr>
-        <w:pStyle w:val="FirstParagraph"/>
-      </w:pPr>
-      <w:r>
-        <w:rPr>
-          <w:rStyle w:val="VerbatimChar"/>
-        </w:rPr>
-        <w:t>coa202.latex</w:t>
-      </w:r>
-      <w:r>
-        <w:t xml:space="preserve"> is available from LEARN. This works for me with </w:t>
-      </w:r>
-      <w:r>
-        <w:rPr>
-          <w:rStyle w:val="VerbatimChar"/>
-        </w:rPr>
-        <w:t>pandoc</w:t>
-      </w:r>
-      <w:r>
-        <w:t xml:space="preserve"> version 2.11.4.* and later versions</w:t>
-      </w:r>
-      <w:r>
-        <w:t>.</w:t>
+        <w:t xml:space="preserve"> version 2.11.4.* and later versions.</w:t>
       </w:r>
     </w:p>
     <w:p>
@@ -912,14 +1111,11 @@
         <w:pStyle w:val="FirstParagraph"/>
       </w:pPr>
       <w:r>
-        <w:t>After deleting the sections from submission onwards there should be a tag on every page. If you have an untagged page, then find a tag for it. There are tags for the title page, data structure pages, fsms, testing and each extensi</w:t>
-      </w:r>
-      <w:r>
-        <w:t>on.</w:t>
-      </w:r>
-    </w:p>
-    <w:bookmarkEnd w:id="15"/>
-    <w:bookmarkEnd w:id="12"/>
+        <w:t>After deleting the sections from submission onwards there should be a tag on every page. If you have an untagged page, then find a tag for it. There are tags for the title page, data structure pages, fsms, testing and each extension.</w:t>
+      </w:r>
+      <w:bookmarkEnd w:id="12"/>
+      <w:bookmarkEnd w:id="15"/>
+    </w:p>
     <w:sectPr>
       <w:pgSz w:w="12240" w:h="15840"/>
       <w:pgMar w:top="1440" w:right="1440" w:bottom="1440" w:left="1440" w:header="720" w:footer="720" w:gutter="0"/>
@@ -930,7 +1126,7 @@
 </file>
 
 <file path=word/endnotes.xml><?xml version="1.0" encoding="utf-8"?>
-<w:endnotes xmlns:wpc="http://schemas.microsoft.com/office/word/2010/wordprocessingCanvas" xmlns:cx="http://schemas.microsoft.com/office/drawing/2014/chartex" xmlns:cx1="http://schemas.microsoft.com/office/drawing/2015/9/8/chartex" xmlns:cx2="http://schemas.microsoft.com/office/drawing/2015/10/21/chartex" xmlns:cx3="http://schemas.microsoft.com/office/drawing/2016/5/9/chartex" xmlns:cx4="http://schemas.microsoft.com/office/drawing/2016/5/10/chartex" xmlns:cx5="http://schemas.microsoft.com/office/drawing/2016/5/11/chartex" xmlns:cx6="http://schemas.microsoft.com/office/drawing/2016/5/12/chartex" xmlns:cx7="http://schemas.microsoft.com/office/drawing/2016/5/13/chartex" xmlns:cx8="http://schemas.microsoft.com/office/drawing/2016/5/14/chartex" xmlns:mc="http://schemas.openxmlformats.org/markup-compatibility/2006" xmlns:aink="http://schemas.microsoft.com/office/drawing/2016/ink" xmlns:am3d="http://schemas.microsoft.com/office/drawing/2017/model3d" xmlns:o="urn:schemas-microsoft-com:office:office" xmlns:r="http://schemas.openxmlformats.org/officeDocument/2006/relationships" xmlns:m="http://schemas.openxmlformats.org/officeDocument/2006/math" xmlns:v="urn:schemas-microsoft-com:vml" xmlns:wp14="http://schemas.microsoft.com/office/word/2010/wordprocessingDrawing" xmlns:wp="http://schemas.openxmlformats.org/drawingml/2006/wordprocessingDrawing" xmlns:w10="urn:schemas-microsoft-com:office:word" xmlns:w="http://schemas.openxmlformats.org/wordprocessingml/2006/main" xmlns:w14="http://schemas.microsoft.com/office/word/2010/wordml" xmlns:w15="http://schemas.microsoft.com/office/word/2012/wordml" xmlns:w16cex="http://schemas.microsoft.com/office/word/2018/wordml/cex" xmlns:w16cid="http://schemas.microsoft.com/office/word/2016/wordml/cid" xmlns:w16="http://schemas.microsoft.com/office/word/2018/wordml" xmlns:w16sdtdh="http://schemas.microsoft.com/office/word/2020/wordml/sdtdatahash" xmlns:w16se="http://schemas.microsoft.com/office/word/2015/wordml/symex" xmlns:wpg="http://schemas.microsoft.com/office/word/2010/wordprocessingGroup" xmlns:wpi="http://schemas.microsoft.com/office/word/2010/wordprocessingInk" xmlns:wne="http://schemas.microsoft.com/office/word/2006/wordml" xmlns:wps="http://schemas.microsoft.com/office/word/2010/wordprocessingShape" mc:Ignorable="w14 w15 w16se w16cid w16 w16cex w16sdtdh wp14">
+<w:endnotes xmlns:wpc="http://schemas.microsoft.com/office/word/2010/wordprocessingCanvas" xmlns:cx="http://schemas.microsoft.com/office/drawing/2014/chartex" xmlns:cx1="http://schemas.microsoft.com/office/drawing/2015/9/8/chartex" xmlns:cx2="http://schemas.microsoft.com/office/drawing/2015/10/21/chartex" xmlns:cx3="http://schemas.microsoft.com/office/drawing/2016/5/9/chartex" xmlns:cx4="http://schemas.microsoft.com/office/drawing/2016/5/10/chartex" xmlns:cx5="http://schemas.microsoft.com/office/drawing/2016/5/11/chartex" xmlns:cx6="http://schemas.microsoft.com/office/drawing/2016/5/12/chartex" xmlns:cx7="http://schemas.microsoft.com/office/drawing/2016/5/13/chartex" xmlns:cx8="http://schemas.microsoft.com/office/drawing/2016/5/14/chartex" xmlns:mc="http://schemas.openxmlformats.org/markup-compatibility/2006" xmlns:aink="http://schemas.microsoft.com/office/drawing/2016/ink" xmlns:am3d="http://schemas.microsoft.com/office/drawing/2017/model3d" xmlns:o="urn:schemas-microsoft-com:office:office" xmlns:oel="http://schemas.microsoft.com/office/2019/extlst" xmlns:r="http://schemas.openxmlformats.org/officeDocument/2006/relationships" xmlns:m="http://schemas.openxmlformats.org/officeDocument/2006/math" xmlns:v="urn:schemas-microsoft-com:vml" xmlns:wp14="http://schemas.microsoft.com/office/word/2010/wordprocessingDrawing" xmlns:wp="http://schemas.openxmlformats.org/drawingml/2006/wordprocessingDrawing" xmlns:w10="urn:schemas-microsoft-com:office:word" xmlns:w="http://schemas.openxmlformats.org/wordprocessingml/2006/main" xmlns:w14="http://schemas.microsoft.com/office/word/2010/wordml" xmlns:w15="http://schemas.microsoft.com/office/word/2012/wordml" xmlns:w16cex="http://schemas.microsoft.com/office/word/2018/wordml/cex" xmlns:w16cid="http://schemas.microsoft.com/office/word/2016/wordml/cid" xmlns:w16="http://schemas.microsoft.com/office/word/2018/wordml" xmlns:w16sdtdh="http://schemas.microsoft.com/office/word/2020/wordml/sdtdatahash" xmlns:w16se="http://schemas.microsoft.com/office/word/2015/wordml/symex" xmlns:wpg="http://schemas.microsoft.com/office/word/2010/wordprocessingGroup" xmlns:wpi="http://schemas.microsoft.com/office/word/2010/wordprocessingInk" xmlns:wne="http://schemas.microsoft.com/office/word/2006/wordml" xmlns:wps="http://schemas.microsoft.com/office/word/2010/wordprocessingShape" mc:Ignorable="w14 w15 w16se w16cid w16 w16cex w16sdtdh wp14">
   <w:endnote w:type="separator" w:id="-1">
     <w:p>
       <w:pPr>
@@ -955,7 +1151,7 @@
 </file>
 
 <file path=word/footnotes.xml><?xml version="1.0" encoding="utf-8"?>
-<w:footnotes xmlns:wpc="http://schemas.microsoft.com/office/word/2010/wordprocessingCanvas" xmlns:cx="http://schemas.microsoft.com/office/drawing/2014/chartex" xmlns:cx1="http://schemas.microsoft.com/office/drawing/2015/9/8/chartex" xmlns:cx2="http://schemas.microsoft.com/office/drawing/2015/10/21/chartex" xmlns:cx3="http://schemas.microsoft.com/office/drawing/2016/5/9/chartex" xmlns:cx4="http://schemas.microsoft.com/office/drawing/2016/5/10/chartex" xmlns:cx5="http://schemas.microsoft.com/office/drawing/2016/5/11/chartex" xmlns:cx6="http://schemas.microsoft.com/office/drawing/2016/5/12/chartex" xmlns:cx7="http://schemas.microsoft.com/office/drawing/2016/5/13/chartex" xmlns:cx8="http://schemas.microsoft.com/office/drawing/2016/5/14/chartex" xmlns:mc="http://schemas.openxmlformats.org/markup-compatibility/2006" xmlns:aink="http://schemas.microsoft.com/office/drawing/2016/ink" xmlns:am3d="http://schemas.microsoft.com/office/drawing/2017/model3d" xmlns:o="urn:schemas-microsoft-com:office:office" xmlns:r="http://schemas.openxmlformats.org/officeDocument/2006/relationships" xmlns:m="http://schemas.openxmlformats.org/officeDocument/2006/math" xmlns:v="urn:schemas-microsoft-com:vml" xmlns:wp14="http://schemas.microsoft.com/office/word/2010/wordprocessingDrawing" xmlns:wp="http://schemas.openxmlformats.org/drawingml/2006/wordprocessingDrawing" xmlns:w10="urn:schemas-microsoft-com:office:word" xmlns:w="http://schemas.openxmlformats.org/wordprocessingml/2006/main" xmlns:w14="http://schemas.microsoft.com/office/word/2010/wordml" xmlns:w15="http://schemas.microsoft.com/office/word/2012/wordml" xmlns:w16cex="http://schemas.microsoft.com/office/word/2018/wordml/cex" xmlns:w16cid="http://schemas.microsoft.com/office/word/2016/wordml/cid" xmlns:w16="http://schemas.microsoft.com/office/word/2018/wordml" xmlns:w16sdtdh="http://schemas.microsoft.com/office/word/2020/wordml/sdtdatahash" xmlns:w16se="http://schemas.microsoft.com/office/word/2015/wordml/symex" xmlns:wpg="http://schemas.microsoft.com/office/word/2010/wordprocessingGroup" xmlns:wpi="http://schemas.microsoft.com/office/word/2010/wordprocessingInk" xmlns:wne="http://schemas.microsoft.com/office/word/2006/wordml" xmlns:wps="http://schemas.microsoft.com/office/word/2010/wordprocessingShape" mc:Ignorable="w14 w15 w16se w16cid w16 w16cex w16sdtdh wp14">
+<w:footnotes xmlns:wpc="http://schemas.microsoft.com/office/word/2010/wordprocessingCanvas" xmlns:cx="http://schemas.microsoft.com/office/drawing/2014/chartex" xmlns:cx1="http://schemas.microsoft.com/office/drawing/2015/9/8/chartex" xmlns:cx2="http://schemas.microsoft.com/office/drawing/2015/10/21/chartex" xmlns:cx3="http://schemas.microsoft.com/office/drawing/2016/5/9/chartex" xmlns:cx4="http://schemas.microsoft.com/office/drawing/2016/5/10/chartex" xmlns:cx5="http://schemas.microsoft.com/office/drawing/2016/5/11/chartex" xmlns:cx6="http://schemas.microsoft.com/office/drawing/2016/5/12/chartex" xmlns:cx7="http://schemas.microsoft.com/office/drawing/2016/5/13/chartex" xmlns:cx8="http://schemas.microsoft.com/office/drawing/2016/5/14/chartex" xmlns:mc="http://schemas.openxmlformats.org/markup-compatibility/2006" xmlns:aink="http://schemas.microsoft.com/office/drawing/2016/ink" xmlns:am3d="http://schemas.microsoft.com/office/drawing/2017/model3d" xmlns:o="urn:schemas-microsoft-com:office:office" xmlns:oel="http://schemas.microsoft.com/office/2019/extlst" xmlns:r="http://schemas.openxmlformats.org/officeDocument/2006/relationships" xmlns:m="http://schemas.openxmlformats.org/officeDocument/2006/math" xmlns:v="urn:schemas-microsoft-com:vml" xmlns:wp14="http://schemas.microsoft.com/office/word/2010/wordprocessingDrawing" xmlns:wp="http://schemas.openxmlformats.org/drawingml/2006/wordprocessingDrawing" xmlns:w10="urn:schemas-microsoft-com:office:word" xmlns:w="http://schemas.openxmlformats.org/wordprocessingml/2006/main" xmlns:w14="http://schemas.microsoft.com/office/word/2010/wordml" xmlns:w15="http://schemas.microsoft.com/office/word/2012/wordml" xmlns:w16cex="http://schemas.microsoft.com/office/word/2018/wordml/cex" xmlns:w16cid="http://schemas.microsoft.com/office/word/2016/wordml/cid" xmlns:w16="http://schemas.microsoft.com/office/word/2018/wordml" xmlns:w16sdtdh="http://schemas.microsoft.com/office/word/2020/wordml/sdtdatahash" xmlns:w16se="http://schemas.microsoft.com/office/word/2015/wordml/symex" xmlns:wpg="http://schemas.microsoft.com/office/word/2010/wordprocessingGroup" xmlns:wpi="http://schemas.microsoft.com/office/word/2010/wordprocessingInk" xmlns:wne="http://schemas.microsoft.com/office/word/2006/wordml" xmlns:wps="http://schemas.microsoft.com/office/word/2010/wordprocessingShape" mc:Ignorable="w14 w15 w16se w16cid w16 w16cex w16sdtdh wp14">
   <w:footnote w:type="separator" w:id="-1">
     <w:p>
       <w:r>
@@ -974,7 +1170,7 @@
 </file>
 
 <file path=word/numbering.xml><?xml version="1.0" encoding="utf-8"?>
-<w:numbering xmlns:wpc="http://schemas.microsoft.com/office/word/2010/wordprocessingCanvas" xmlns:cx="http://schemas.microsoft.com/office/drawing/2014/chartex" xmlns:cx1="http://schemas.microsoft.com/office/drawing/2015/9/8/chartex" xmlns:cx2="http://schemas.microsoft.com/office/drawing/2015/10/21/chartex" xmlns:cx3="http://schemas.microsoft.com/office/drawing/2016/5/9/chartex" xmlns:cx4="http://schemas.microsoft.com/office/drawing/2016/5/10/chartex" xmlns:cx5="http://schemas.microsoft.com/office/drawing/2016/5/11/chartex" xmlns:cx6="http://schemas.microsoft.com/office/drawing/2016/5/12/chartex" xmlns:cx7="http://schemas.microsoft.com/office/drawing/2016/5/13/chartex" xmlns:cx8="http://schemas.microsoft.com/office/drawing/2016/5/14/chartex" xmlns:mc="http://schemas.openxmlformats.org/markup-compatibility/2006" xmlns:aink="http://schemas.microsoft.com/office/drawing/2016/ink" xmlns:am3d="http://schemas.microsoft.com/office/drawing/2017/model3d" xmlns:o="urn:schemas-microsoft-com:office:office" xmlns:r="http://schemas.openxmlformats.org/officeDocument/2006/relationships" xmlns:m="http://schemas.openxmlformats.org/officeDocument/2006/math" xmlns:v="urn:schemas-microsoft-com:vml" xmlns:wp14="http://schemas.microsoft.com/office/word/2010/wordprocessingDrawing" xmlns:wp="http://schemas.openxmlformats.org/drawingml/2006/wordprocessingDrawing" xmlns:w10="urn:schemas-microsoft-com:office:word" xmlns:w="http://schemas.openxmlformats.org/wordprocessingml/2006/main" xmlns:w14="http://schemas.microsoft.com/office/word/2010/wordml" xmlns:w15="http://schemas.microsoft.com/office/word/2012/wordml" xmlns:w16cex="http://schemas.microsoft.com/office/word/2018/wordml/cex" xmlns:w16cid="http://schemas.microsoft.com/office/word/2016/wordml/cid" xmlns:w16="http://schemas.microsoft.com/office/word/2018/wordml" xmlns:w16sdtdh="http://schemas.microsoft.com/office/word/2020/wordml/sdtdatahash" xmlns:w16se="http://schemas.microsoft.com/office/word/2015/wordml/symex" xmlns:wpg="http://schemas.microsoft.com/office/word/2010/wordprocessingGroup" xmlns:wpi="http://schemas.microsoft.com/office/word/2010/wordprocessingInk" xmlns:wne="http://schemas.microsoft.com/office/word/2006/wordml" xmlns:wps="http://schemas.microsoft.com/office/word/2010/wordprocessingShape" mc:Ignorable="w14 w15 w16se w16cid w16 w16cex w16sdtdh wp14">
+<w:numbering xmlns:wpc="http://schemas.microsoft.com/office/word/2010/wordprocessingCanvas" xmlns:cx="http://schemas.microsoft.com/office/drawing/2014/chartex" xmlns:cx1="http://schemas.microsoft.com/office/drawing/2015/9/8/chartex" xmlns:cx2="http://schemas.microsoft.com/office/drawing/2015/10/21/chartex" xmlns:cx3="http://schemas.microsoft.com/office/drawing/2016/5/9/chartex" xmlns:cx4="http://schemas.microsoft.com/office/drawing/2016/5/10/chartex" xmlns:cx5="http://schemas.microsoft.com/office/drawing/2016/5/11/chartex" xmlns:cx6="http://schemas.microsoft.com/office/drawing/2016/5/12/chartex" xmlns:cx7="http://schemas.microsoft.com/office/drawing/2016/5/13/chartex" xmlns:cx8="http://schemas.microsoft.com/office/drawing/2016/5/14/chartex" xmlns:mc="http://schemas.openxmlformats.org/markup-compatibility/2006" xmlns:aink="http://schemas.microsoft.com/office/drawing/2016/ink" xmlns:am3d="http://schemas.microsoft.com/office/drawing/2017/model3d" xmlns:o="urn:schemas-microsoft-com:office:office" xmlns:oel="http://schemas.microsoft.com/office/2019/extlst" xmlns:r="http://schemas.openxmlformats.org/officeDocument/2006/relationships" xmlns:m="http://schemas.openxmlformats.org/officeDocument/2006/math" xmlns:v="urn:schemas-microsoft-com:vml" xmlns:wp14="http://schemas.microsoft.com/office/word/2010/wordprocessingDrawing" xmlns:wp="http://schemas.openxmlformats.org/drawingml/2006/wordprocessingDrawing" xmlns:w10="urn:schemas-microsoft-com:office:word" xmlns:w="http://schemas.openxmlformats.org/wordprocessingml/2006/main" xmlns:w14="http://schemas.microsoft.com/office/word/2010/wordml" xmlns:w15="http://schemas.microsoft.com/office/word/2012/wordml" xmlns:w16cex="http://schemas.microsoft.com/office/word/2018/wordml/cex" xmlns:w16cid="http://schemas.microsoft.com/office/word/2016/wordml/cid" xmlns:w16="http://schemas.microsoft.com/office/word/2018/wordml" xmlns:w16sdtdh="http://schemas.microsoft.com/office/word/2020/wordml/sdtdatahash" xmlns:w16se="http://schemas.microsoft.com/office/word/2015/wordml/symex" xmlns:wpg="http://schemas.microsoft.com/office/word/2010/wordprocessingGroup" xmlns:wpi="http://schemas.microsoft.com/office/word/2010/wordprocessingInk" xmlns:wne="http://schemas.microsoft.com/office/word/2006/wordml" xmlns:wps="http://schemas.microsoft.com/office/word/2010/wordprocessingShape" mc:Ignorable="w14 w15 w16se w16cid w16 w16cex w16sdtdh wp14">
   <w:abstractNum w:abstractNumId="0" w15:restartNumberingAfterBreak="0">
     <w:nsid w:val="FFFFFF7C"/>
     <w:multiLevelType w:val="singleLevel"/>
@@ -2879,4 +3075,16 @@
   </a:objectDefaults>
   <a:extraClrSchemeLst/>
 </a:theme>
+</file>
+
+<file path=customXml/item1.xml><?xml version="1.0" encoding="utf-8"?>
+<b:Sources xmlns:b="http://schemas.openxmlformats.org/officeDocument/2006/bibliography" xmlns="http://schemas.openxmlformats.org/officeDocument/2006/bibliography" SelectedStyle="\APASixthEditionOfficeOnline.xsl" StyleName="APA" Version="6"/>
+</file>
+
+<file path=customXml/itemProps1.xml><?xml version="1.0" encoding="utf-8"?>
+<ds:datastoreItem xmlns:ds="http://schemas.openxmlformats.org/officeDocument/2006/customXml" ds:itemID="{B67BE5EA-88B4-4B78-A099-729F8DD706F3}">
+  <ds:schemaRefs>
+    <ds:schemaRef ds:uri="http://schemas.openxmlformats.org/officeDocument/2006/bibliography"/>
+  </ds:schemaRefs>
+</ds:datastoreItem>
 </file>
</xml_diff>

<commit_message>
Added 1 sec delay to select button and added error messages for incorrect messages
</commit_message>
<xml_diff>
--- a/writeup.docx
+++ b/writeup.docx
@@ -114,114 +114,59 @@
     </w:p>
     <w:p>
       <w:pPr>
-        <w:numPr>
-          <w:ilvl w:val="0"/>
-          <w:numId w:val="14"/>
-        </w:numPr>
-      </w:pPr>
-      <w:r>
         <w:rPr>
           <w:i/>
           <w:iCs/>
         </w:rPr>
-        <w:t>Describe the finite state machine at the centre of your implementation. Show the states and the transitions. Draw the states and transitions as a picture and include it here.</w:t>
-      </w:r>
-    </w:p>
-    <w:p>
-      <w:pPr>
-        <w:numPr>
-          <w:ilvl w:val="0"/>
-          <w:numId w:val="14"/>
-        </w:numPr>
-      </w:pPr>
-      <w:r>
-        <w:rPr>
-          <w:i/>
-          <w:iCs/>
-        </w:rPr>
-        <w:t>Several ways to draw FSMS are described on the LEARN pages for the module. See the FAQ.</w:t>
-      </w:r>
-    </w:p>
-    <w:p>
-      <w:pPr>
-        <w:numPr>
-          <w:ilvl w:val="0"/>
-          <w:numId w:val="14"/>
-        </w:numPr>
-      </w:pPr>
-      <w:r>
-        <w:rPr>
-          <w:i/>
-          <w:iCs/>
-        </w:rPr>
-        <w:t xml:space="preserve">If there are other (sub) FSMs in your </w:t>
-      </w:r>
-      <w:proofErr w:type="gramStart"/>
-      <w:r>
-        <w:rPr>
-          <w:i/>
-          <w:iCs/>
-        </w:rPr>
-        <w:t>code</w:t>
-      </w:r>
-      <w:proofErr w:type="gramEnd"/>
-      <w:r>
-        <w:rPr>
-          <w:i/>
-          <w:iCs/>
-        </w:rPr>
-        <w:t xml:space="preserve"> then indicate those here.</w:t>
-      </w:r>
-      <w:r>
-        <w:rPr>
-          <w:i/>
-          <w:iCs/>
+      </w:pPr>
+    </w:p>
+    <w:p>
+      <w:pPr>
+        <w:rPr>
           <w:noProof/>
         </w:rPr>
-        <w:t xml:space="preserve"> </w:t>
-      </w:r>
-    </w:p>
-    <w:p>
-      <w:pPr>
+      </w:pPr>
+      <w:r>
         <w:rPr>
           <w:noProof/>
         </w:rPr>
-      </w:pPr>
+        <w:t xml:space="preserve">This is the </w:t>
+      </w:r>
       <w:r>
         <w:rPr>
           <w:noProof/>
         </w:rPr>
-        <w:t xml:space="preserve">This is the </w:t>
+        <w:t>core</w:t>
       </w:r>
       <w:r>
         <w:rPr>
           <w:noProof/>
         </w:rPr>
-        <w:t>core</w:t>
+        <w:t xml:space="preserve"> finite state machine which I implemented for this project. It uses 7 states</w:t>
       </w:r>
       <w:r>
         <w:rPr>
           <w:noProof/>
         </w:rPr>
-        <w:t xml:space="preserve"> finite state machine which I implemented for this project. It uses 7 states</w:t>
+        <w:t>, each handling one of the m</w:t>
       </w:r>
       <w:r>
         <w:rPr>
           <w:noProof/>
         </w:rPr>
-        <w:t>, each handling one of the m</w:t>
+        <w:t>ain</w:t>
       </w:r>
       <w:r>
         <w:rPr>
           <w:noProof/>
         </w:rPr>
-        <w:t>ain</w:t>
+        <w:t xml:space="preserve"> operations of the system</w:t>
       </w:r>
       <w:r>
         <w:rPr>
           <w:noProof/>
         </w:rPr>
-        <w:t xml:space="preserve"> operations of the system. </w:t>
+        <w:t>:</w:t>
       </w:r>
     </w:p>
     <w:p>
@@ -310,18 +255,20 @@
           <w:noProof/>
         </w:rPr>
       </w:pPr>
+    </w:p>
+    <w:p>
       <w:r>
         <w:rPr>
           <w:noProof/>
         </w:rPr>
         <w:drawing>
-          <wp:anchor distT="0" distB="0" distL="114300" distR="114300" simplePos="0" relativeHeight="251659264" behindDoc="1" locked="0" layoutInCell="1" allowOverlap="1" wp14:anchorId="3FBD3C92" wp14:editId="18197D6C">
+          <wp:anchor distT="0" distB="0" distL="114300" distR="114300" simplePos="0" relativeHeight="251659264" behindDoc="1" locked="0" layoutInCell="1" allowOverlap="1" wp14:anchorId="3FBD3C92" wp14:editId="715C255A">
             <wp:simplePos x="0" y="0"/>
             <wp:positionH relativeFrom="column">
-              <wp:posOffset>1857375</wp:posOffset>
+              <wp:posOffset>933450</wp:posOffset>
             </wp:positionH>
             <wp:positionV relativeFrom="paragraph">
-              <wp:posOffset>294005</wp:posOffset>
+              <wp:posOffset>435610</wp:posOffset>
             </wp:positionV>
             <wp:extent cx="4086225" cy="2381250"/>
             <wp:effectExtent l="0" t="0" r="0" b="0"/>
@@ -375,8 +322,6 @@
           </wp:anchor>
         </w:drawing>
       </w:r>
-    </w:p>
-    <w:p>
       <w:r>
         <w:rPr>
           <w:noProof/>
@@ -406,6 +351,12 @@
           <w:noProof/>
         </w:rPr>
         <w:t xml:space="preserve"> when holding and releasing it to display different screens on the lcd</w:t>
+      </w:r>
+      <w:r>
+        <w:rPr>
+          <w:noProof/>
+        </w:rPr>
+        <w:t>:</w:t>
       </w:r>
     </w:p>
     <w:p>
@@ -475,7 +426,74 @@
           <w:sz w:val="20"/>
           <w:szCs w:val="20"/>
         </w:rPr>
-        <w:t>associated with each channel, I have defined my own type named “channel”</w:t>
+        <w:t xml:space="preserve">associated with each channel, I have defined my own </w:t>
+      </w:r>
+      <w:r>
+        <w:rPr>
+          <w:sz w:val="20"/>
+          <w:szCs w:val="20"/>
+        </w:rPr>
+        <w:t>structure</w:t>
+      </w:r>
+      <w:r>
+        <w:rPr>
+          <w:sz w:val="20"/>
+          <w:szCs w:val="20"/>
+        </w:rPr>
+        <w:t xml:space="preserve"> named “channel”</w:t>
+      </w:r>
+      <w:r>
+        <w:rPr>
+          <w:sz w:val="20"/>
+          <w:szCs w:val="20"/>
+        </w:rPr>
+        <w:t xml:space="preserve"> </w:t>
+      </w:r>
+      <w:r>
+        <w:rPr>
+          <w:sz w:val="20"/>
+          <w:szCs w:val="20"/>
+        </w:rPr>
+        <w:t>*</w:t>
+      </w:r>
+      <w:r>
+        <w:rPr>
+          <w:sz w:val="20"/>
+          <w:szCs w:val="20"/>
+        </w:rPr>
+        <w:t>*</w:t>
+      </w:r>
+      <w:r>
+        <w:rPr>
+          <w:i/>
+          <w:iCs/>
+          <w:sz w:val="20"/>
+          <w:szCs w:val="20"/>
+        </w:rPr>
+        <w:t xml:space="preserve"> </w:t>
+      </w:r>
+      <w:r>
+        <w:rPr>
+          <w:i/>
+          <w:iCs/>
+          <w:sz w:val="20"/>
+          <w:szCs w:val="20"/>
+        </w:rPr>
+        <w:t>line 17</w:t>
+      </w:r>
+      <w:r>
+        <w:rPr>
+          <w:sz w:val="20"/>
+          <w:szCs w:val="20"/>
+        </w:rPr>
+        <w:t>*</w:t>
+      </w:r>
+      <w:r>
+        <w:rPr>
+          <w:sz w:val="20"/>
+          <w:szCs w:val="20"/>
+        </w:rPr>
+        <w:t>*</w:t>
       </w:r>
       <w:r>
         <w:rPr>
@@ -498,6 +516,647 @@
         </w:rPr>
         <w:t>.</w:t>
       </w:r>
+      <w:r>
+        <w:rPr>
+          <w:sz w:val="20"/>
+          <w:szCs w:val="20"/>
+        </w:rPr>
+        <w:t xml:space="preserve"> I have used a</w:t>
+      </w:r>
+      <w:r>
+        <w:rPr>
+          <w:sz w:val="20"/>
+          <w:szCs w:val="20"/>
+        </w:rPr>
+        <w:t>n</w:t>
+      </w:r>
+      <w:r>
+        <w:rPr>
+          <w:sz w:val="20"/>
+          <w:szCs w:val="20"/>
+        </w:rPr>
+        <w:t xml:space="preserve"> array of size 26</w:t>
+      </w:r>
+      <w:r>
+        <w:rPr>
+          <w:sz w:val="20"/>
+          <w:szCs w:val="20"/>
+        </w:rPr>
+        <w:t xml:space="preserve"> and type “channel”</w:t>
+      </w:r>
+      <w:r>
+        <w:rPr>
+          <w:sz w:val="20"/>
+          <w:szCs w:val="20"/>
+        </w:rPr>
+        <w:t xml:space="preserve"> named “</w:t>
+      </w:r>
+      <w:proofErr w:type="spellStart"/>
+      <w:r>
+        <w:rPr>
+          <w:sz w:val="20"/>
+          <w:szCs w:val="20"/>
+        </w:rPr>
+        <w:t>channelArray</w:t>
+      </w:r>
+      <w:proofErr w:type="spellEnd"/>
+      <w:r>
+        <w:rPr>
+          <w:sz w:val="20"/>
+          <w:szCs w:val="20"/>
+        </w:rPr>
+        <w:t>”</w:t>
+      </w:r>
+      <w:r>
+        <w:rPr>
+          <w:sz w:val="20"/>
+          <w:szCs w:val="20"/>
+        </w:rPr>
+        <w:t>, to hold each of the 26 possible channels and their data</w:t>
+      </w:r>
+      <w:r>
+        <w:rPr>
+          <w:sz w:val="20"/>
+          <w:szCs w:val="20"/>
+        </w:rPr>
+        <w:t xml:space="preserve"> *</w:t>
+      </w:r>
+      <w:r>
+        <w:rPr>
+          <w:sz w:val="20"/>
+          <w:szCs w:val="20"/>
+        </w:rPr>
+        <w:t>*</w:t>
+      </w:r>
+      <w:r>
+        <w:rPr>
+          <w:i/>
+          <w:iCs/>
+          <w:sz w:val="20"/>
+          <w:szCs w:val="20"/>
+        </w:rPr>
+        <w:t xml:space="preserve">line </w:t>
+      </w:r>
+      <w:r>
+        <w:rPr>
+          <w:i/>
+          <w:iCs/>
+          <w:sz w:val="20"/>
+          <w:szCs w:val="20"/>
+        </w:rPr>
+        <w:t>62</w:t>
+      </w:r>
+      <w:r>
+        <w:rPr>
+          <w:sz w:val="20"/>
+          <w:szCs w:val="20"/>
+        </w:rPr>
+        <w:t>**</w:t>
+      </w:r>
+      <w:r>
+        <w:rPr>
+          <w:sz w:val="20"/>
+          <w:szCs w:val="20"/>
+        </w:rPr>
+        <w:t xml:space="preserve">. This array is sorted using a </w:t>
+      </w:r>
+      <w:r>
+        <w:rPr>
+          <w:sz w:val="20"/>
+          <w:szCs w:val="20"/>
+        </w:rPr>
+        <w:t>bubble sort *</w:t>
+      </w:r>
+      <w:r>
+        <w:rPr>
+          <w:sz w:val="20"/>
+          <w:szCs w:val="20"/>
+        </w:rPr>
+        <w:t>*</w:t>
+      </w:r>
+      <w:r>
+        <w:rPr>
+          <w:i/>
+          <w:iCs/>
+          <w:sz w:val="20"/>
+          <w:szCs w:val="20"/>
+        </w:rPr>
+        <w:t>line 476</w:t>
+      </w:r>
+      <w:r>
+        <w:rPr>
+          <w:sz w:val="20"/>
+          <w:szCs w:val="20"/>
+        </w:rPr>
+        <w:t>**</w:t>
+      </w:r>
+      <w:r>
+        <w:rPr>
+          <w:i/>
+          <w:iCs/>
+          <w:sz w:val="20"/>
+          <w:szCs w:val="20"/>
+        </w:rPr>
+        <w:t xml:space="preserve"> </w:t>
+      </w:r>
+      <w:r>
+        <w:rPr>
+          <w:sz w:val="20"/>
+          <w:szCs w:val="20"/>
+        </w:rPr>
+        <w:t>each time a new channel is added to ensure that all channel data is stored in alphabetical order</w:t>
+      </w:r>
+      <w:r>
+        <w:rPr>
+          <w:sz w:val="20"/>
+          <w:szCs w:val="20"/>
+        </w:rPr>
+        <w:t xml:space="preserve"> to simplify other tasks.</w:t>
+      </w:r>
+    </w:p>
+    <w:p>
+      <w:pPr>
+        <w:rPr>
+          <w:sz w:val="20"/>
+          <w:szCs w:val="20"/>
+        </w:rPr>
+      </w:pPr>
+      <w:r>
+        <w:rPr>
+          <w:sz w:val="20"/>
+          <w:szCs w:val="20"/>
+        </w:rPr>
+        <w:t xml:space="preserve">To handle the FSM functionalities, I have defined two </w:t>
+      </w:r>
+      <w:proofErr w:type="spellStart"/>
+      <w:r>
+        <w:rPr>
+          <w:sz w:val="20"/>
+          <w:szCs w:val="20"/>
+        </w:rPr>
+        <w:t>enums</w:t>
+      </w:r>
+      <w:proofErr w:type="spellEnd"/>
+      <w:r>
+        <w:rPr>
+          <w:sz w:val="20"/>
+          <w:szCs w:val="20"/>
+        </w:rPr>
+        <w:t xml:space="preserve">: </w:t>
+      </w:r>
+      <w:proofErr w:type="spellStart"/>
+      <w:r>
+        <w:rPr>
+          <w:sz w:val="20"/>
+          <w:szCs w:val="20"/>
+        </w:rPr>
+        <w:t>state_e</w:t>
+      </w:r>
+      <w:proofErr w:type="spellEnd"/>
+      <w:r>
+        <w:rPr>
+          <w:sz w:val="20"/>
+          <w:szCs w:val="20"/>
+        </w:rPr>
+        <w:t xml:space="preserve"> containing “SYNCHRO</w:t>
+      </w:r>
+      <w:r>
+        <w:rPr>
+          <w:sz w:val="20"/>
+          <w:szCs w:val="20"/>
+        </w:rPr>
+        <w:t>N</w:t>
+      </w:r>
+      <w:r>
+        <w:rPr>
+          <w:sz w:val="20"/>
+          <w:szCs w:val="20"/>
+        </w:rPr>
+        <w:t>ISATION”, “INITIALISATION”, “WAITING”, “NEW_CHANNEL”, “VALUE”, “MAX”, “MIN”</w:t>
+      </w:r>
+      <w:r>
+        <w:rPr>
+          <w:sz w:val="20"/>
+          <w:szCs w:val="20"/>
+        </w:rPr>
+        <w:t xml:space="preserve"> </w:t>
+      </w:r>
+      <w:r>
+        <w:rPr>
+          <w:sz w:val="20"/>
+          <w:szCs w:val="20"/>
+        </w:rPr>
+        <w:t>*</w:t>
+      </w:r>
+      <w:r>
+        <w:rPr>
+          <w:sz w:val="20"/>
+          <w:szCs w:val="20"/>
+        </w:rPr>
+        <w:t>*</w:t>
+      </w:r>
+      <w:r>
+        <w:rPr>
+          <w:i/>
+          <w:iCs/>
+          <w:sz w:val="20"/>
+          <w:szCs w:val="20"/>
+        </w:rPr>
+        <w:t xml:space="preserve"> </w:t>
+      </w:r>
+      <w:r>
+        <w:rPr>
+          <w:i/>
+          <w:iCs/>
+          <w:sz w:val="20"/>
+          <w:szCs w:val="20"/>
+        </w:rPr>
+        <w:t>line 58</w:t>
+      </w:r>
+      <w:r>
+        <w:rPr>
+          <w:sz w:val="20"/>
+          <w:szCs w:val="20"/>
+        </w:rPr>
+        <w:t>**</w:t>
+      </w:r>
+      <w:r>
+        <w:rPr>
+          <w:sz w:val="20"/>
+          <w:szCs w:val="20"/>
+        </w:rPr>
+        <w:t>, which is initialized as “state”</w:t>
+      </w:r>
+      <w:r>
+        <w:rPr>
+          <w:sz w:val="20"/>
+          <w:szCs w:val="20"/>
+        </w:rPr>
+        <w:t xml:space="preserve"> **</w:t>
+      </w:r>
+      <w:r>
+        <w:rPr>
+          <w:i/>
+          <w:iCs/>
+          <w:sz w:val="20"/>
+          <w:szCs w:val="20"/>
+        </w:rPr>
+        <w:t>on</w:t>
+      </w:r>
+      <w:r>
+        <w:rPr>
+          <w:sz w:val="20"/>
+          <w:szCs w:val="20"/>
+        </w:rPr>
+        <w:t xml:space="preserve"> </w:t>
+      </w:r>
+      <w:r>
+        <w:rPr>
+          <w:i/>
+          <w:iCs/>
+          <w:sz w:val="20"/>
+          <w:szCs w:val="20"/>
+        </w:rPr>
+        <w:t>line 322</w:t>
+      </w:r>
+      <w:r>
+        <w:rPr>
+          <w:sz w:val="20"/>
+          <w:szCs w:val="20"/>
+        </w:rPr>
+        <w:t>**</w:t>
+      </w:r>
+      <w:r>
+        <w:rPr>
+          <w:sz w:val="20"/>
+          <w:szCs w:val="20"/>
+        </w:rPr>
+        <w:t xml:space="preserve"> </w:t>
+      </w:r>
+      <w:r>
+        <w:rPr>
+          <w:sz w:val="20"/>
+          <w:szCs w:val="20"/>
+        </w:rPr>
+        <w:t xml:space="preserve">and </w:t>
+      </w:r>
+      <w:proofErr w:type="spellStart"/>
+      <w:r>
+        <w:rPr>
+          <w:sz w:val="20"/>
+          <w:szCs w:val="20"/>
+        </w:rPr>
+        <w:t>state_b</w:t>
+      </w:r>
+      <w:proofErr w:type="spellEnd"/>
+      <w:r>
+        <w:rPr>
+          <w:sz w:val="20"/>
+          <w:szCs w:val="20"/>
+        </w:rPr>
+        <w:t xml:space="preserve"> containing “WAITING_PRESS” and “WAITING_RELEASE”</w:t>
+      </w:r>
+      <w:r>
+        <w:rPr>
+          <w:sz w:val="20"/>
+          <w:szCs w:val="20"/>
+        </w:rPr>
+        <w:t xml:space="preserve"> **</w:t>
+      </w:r>
+      <w:r>
+        <w:rPr>
+          <w:i/>
+          <w:iCs/>
+          <w:sz w:val="20"/>
+          <w:szCs w:val="20"/>
+        </w:rPr>
+        <w:t xml:space="preserve"> </w:t>
+      </w:r>
+      <w:r>
+        <w:rPr>
+          <w:i/>
+          <w:iCs/>
+          <w:sz w:val="20"/>
+          <w:szCs w:val="20"/>
+        </w:rPr>
+        <w:t>line 59</w:t>
+      </w:r>
+      <w:r>
+        <w:rPr>
+          <w:sz w:val="20"/>
+          <w:szCs w:val="20"/>
+        </w:rPr>
+        <w:t>**</w:t>
+      </w:r>
+      <w:r>
+        <w:rPr>
+          <w:sz w:val="20"/>
+          <w:szCs w:val="20"/>
+        </w:rPr>
+        <w:t xml:space="preserve">, </w:t>
+      </w:r>
+      <w:r>
+        <w:rPr>
+          <w:sz w:val="20"/>
+          <w:szCs w:val="20"/>
+        </w:rPr>
+        <w:t>which is initialized as “</w:t>
+      </w:r>
+      <w:proofErr w:type="spellStart"/>
+      <w:r>
+        <w:rPr>
+          <w:sz w:val="20"/>
+          <w:szCs w:val="20"/>
+        </w:rPr>
+        <w:t>buttonState</w:t>
+      </w:r>
+      <w:proofErr w:type="spellEnd"/>
+      <w:r>
+        <w:rPr>
+          <w:sz w:val="20"/>
+          <w:szCs w:val="20"/>
+        </w:rPr>
+        <w:t>” **</w:t>
+      </w:r>
+      <w:r>
+        <w:rPr>
+          <w:i/>
+          <w:iCs/>
+          <w:sz w:val="20"/>
+          <w:szCs w:val="20"/>
+        </w:rPr>
+        <w:t>on line</w:t>
+      </w:r>
+      <w:r>
+        <w:rPr>
+          <w:i/>
+          <w:iCs/>
+          <w:sz w:val="20"/>
+          <w:szCs w:val="20"/>
+        </w:rPr>
+        <w:t xml:space="preserve"> 362</w:t>
+      </w:r>
+      <w:r>
+        <w:rPr>
+          <w:sz w:val="20"/>
+          <w:szCs w:val="20"/>
+        </w:rPr>
+        <w:t>**</w:t>
+      </w:r>
+      <w:r>
+        <w:rPr>
+          <w:sz w:val="20"/>
+          <w:szCs w:val="20"/>
+        </w:rPr>
+        <w:t>.</w:t>
+      </w:r>
+    </w:p>
+    <w:p>
+      <w:pPr>
+        <w:rPr>
+          <w:sz w:val="20"/>
+          <w:szCs w:val="20"/>
+        </w:rPr>
+      </w:pPr>
+    </w:p>
+    <w:p>
+      <w:pPr>
+        <w:rPr>
+          <w:sz w:val="20"/>
+          <w:szCs w:val="20"/>
+        </w:rPr>
+      </w:pPr>
+      <w:r>
+        <w:rPr>
+          <w:sz w:val="20"/>
+          <w:szCs w:val="20"/>
+        </w:rPr>
+        <w:t xml:space="preserve">I didn’t create functions to update the global </w:t>
+      </w:r>
+      <w:proofErr w:type="spellStart"/>
+      <w:r>
+        <w:rPr>
+          <w:sz w:val="20"/>
+          <w:szCs w:val="20"/>
+        </w:rPr>
+        <w:t>channelArray</w:t>
+      </w:r>
+      <w:proofErr w:type="spellEnd"/>
+      <w:r>
+        <w:rPr>
+          <w:sz w:val="20"/>
+          <w:szCs w:val="20"/>
+        </w:rPr>
+        <w:t xml:space="preserve">, however each state </w:t>
+      </w:r>
+      <w:r>
+        <w:rPr>
+          <w:sz w:val="20"/>
+          <w:szCs w:val="20"/>
+        </w:rPr>
+        <w:t>updates the array instead</w:t>
+      </w:r>
+      <w:r>
+        <w:rPr>
+          <w:sz w:val="20"/>
+          <w:szCs w:val="20"/>
+        </w:rPr>
+        <w:t>, details are below</w:t>
+      </w:r>
+      <w:r>
+        <w:rPr>
+          <w:sz w:val="20"/>
+          <w:szCs w:val="20"/>
+        </w:rPr>
+        <w:t>:</w:t>
+      </w:r>
+    </w:p>
+    <w:p>
+      <w:pPr>
+        <w:rPr>
+          <w:sz w:val="20"/>
+          <w:szCs w:val="20"/>
+        </w:rPr>
+      </w:pPr>
+      <w:r>
+        <w:rPr>
+          <w:sz w:val="20"/>
+          <w:szCs w:val="20"/>
+        </w:rPr>
+        <w:br/>
+      </w:r>
+      <w:r>
+        <w:rPr>
+          <w:sz w:val="20"/>
+          <w:szCs w:val="20"/>
+        </w:rPr>
+        <w:t xml:space="preserve">NEW_CHANNEL: Either updates the description of the </w:t>
+      </w:r>
+      <w:r>
+        <w:rPr>
+          <w:sz w:val="20"/>
+          <w:szCs w:val="20"/>
+        </w:rPr>
+        <w:t>pre-existing channel with the entered channel id, or creates a new entry to the array</w:t>
+      </w:r>
+      <w:r>
+        <w:rPr>
+          <w:sz w:val="20"/>
+          <w:szCs w:val="20"/>
+        </w:rPr>
+        <w:t>, adding the channel id and description. Also sorts the array each run through.</w:t>
+      </w:r>
+    </w:p>
+    <w:p>
+      <w:pPr>
+        <w:rPr>
+          <w:sz w:val="20"/>
+          <w:szCs w:val="20"/>
+        </w:rPr>
+      </w:pPr>
+      <w:r>
+        <w:rPr>
+          <w:sz w:val="20"/>
+          <w:szCs w:val="20"/>
+        </w:rPr>
+        <w:t xml:space="preserve">VALUE: Updates the stored value in the array for the corresponding channel id. If no such channel has been </w:t>
+      </w:r>
+      <w:proofErr w:type="spellStart"/>
+      <w:r>
+        <w:rPr>
+          <w:sz w:val="20"/>
+          <w:szCs w:val="20"/>
+        </w:rPr>
+        <w:t>intialised</w:t>
+      </w:r>
+      <w:proofErr w:type="spellEnd"/>
+      <w:r>
+        <w:rPr>
+          <w:sz w:val="20"/>
+          <w:szCs w:val="20"/>
+        </w:rPr>
+        <w:t>, it</w:t>
+      </w:r>
+      <w:r>
+        <w:rPr>
+          <w:sz w:val="20"/>
+          <w:szCs w:val="20"/>
+        </w:rPr>
+        <w:t xml:space="preserve"> makes no changes</w:t>
+      </w:r>
+      <w:r>
+        <w:rPr>
+          <w:sz w:val="20"/>
+          <w:szCs w:val="20"/>
+        </w:rPr>
+        <w:t>.</w:t>
+      </w:r>
+    </w:p>
+    <w:p>
+      <w:pPr>
+        <w:rPr>
+          <w:sz w:val="20"/>
+          <w:szCs w:val="20"/>
+        </w:rPr>
+      </w:pPr>
+      <w:r>
+        <w:rPr>
+          <w:sz w:val="20"/>
+          <w:szCs w:val="20"/>
+        </w:rPr>
+        <w:t xml:space="preserve">MAX: Updates the stored max value in the array for the entered corresponding channel id. If no channel with that id has been created, it makes no changes. </w:t>
+      </w:r>
+    </w:p>
+    <w:p>
+      <w:pPr>
+        <w:rPr>
+          <w:sz w:val="20"/>
+          <w:szCs w:val="20"/>
+        </w:rPr>
+      </w:pPr>
+      <w:r>
+        <w:rPr>
+          <w:sz w:val="20"/>
+          <w:szCs w:val="20"/>
+        </w:rPr>
+        <w:t>M</w:t>
+      </w:r>
+      <w:r>
+        <w:rPr>
+          <w:sz w:val="20"/>
+          <w:szCs w:val="20"/>
+        </w:rPr>
+        <w:t>IN</w:t>
+      </w:r>
+      <w:r>
+        <w:rPr>
+          <w:sz w:val="20"/>
+          <w:szCs w:val="20"/>
+        </w:rPr>
+        <w:t>: Updates the stored m</w:t>
+      </w:r>
+      <w:r>
+        <w:rPr>
+          <w:sz w:val="20"/>
+          <w:szCs w:val="20"/>
+        </w:rPr>
+        <w:t>in</w:t>
+      </w:r>
+      <w:r>
+        <w:rPr>
+          <w:sz w:val="20"/>
+          <w:szCs w:val="20"/>
+        </w:rPr>
+        <w:t xml:space="preserve"> value in the array for the entered corresponding channel id. If no channel with that id has been created, it makes no changes. </w:t>
+      </w:r>
+    </w:p>
+    <w:p>
+      <w:pPr>
+        <w:rPr>
+          <w:sz w:val="20"/>
+          <w:szCs w:val="20"/>
+        </w:rPr>
+      </w:pPr>
     </w:p>
     <w:p>
       <w:pPr>

</xml_diff>